<commit_message>
Added new figure on the folder structure. In the future, RegLSM will be made BIDS-compatible.
</commit_message>
<xml_diff>
--- a/RegLSM/Manual/RegLSM Manual.docx
+++ b/RegLSM/Manual/RegLSM Manual.docx
@@ -330,23 +330,7 @@
             <w:color w:val="4472C4" w:themeColor="accent5"/>
             <w:lang w:val="en-US"/>
           </w:rPr>
-          <w:t>MR</w:t>
-        </w:r>
-        <w:r>
-          <w:rPr>
-            <w:rStyle w:val="a6"/>
-            <w:color w:val="4472C4" w:themeColor="accent5"/>
-            <w:lang w:val="en-US"/>
-          </w:rPr>
-          <w:t>I</w:t>
-        </w:r>
-        <w:r>
-          <w:rPr>
-            <w:rStyle w:val="a6"/>
-            <w:color w:val="4472C4" w:themeColor="accent5"/>
-            <w:lang w:val="en-US"/>
-          </w:rPr>
-          <w:t>cron</w:t>
+          <w:t>MRIcron</w:t>
         </w:r>
         <w:proofErr w:type="spellEnd"/>
       </w:hyperlink>
@@ -374,67 +358,35 @@
             <w:rStyle w:val="a6"/>
             <w:lang w:val="en-US"/>
           </w:rPr>
-          <w:t>SVR</w:t>
+          <w:t>SVR-LSM</w:t>
         </w:r>
+      </w:hyperlink>
+      <w:r>
+        <w:rPr>
+          <w:lang w:val="en-US"/>
+        </w:rPr>
+        <w:t>).</w:t>
+      </w:r>
+      <w:r>
+        <w:rPr>
+          <w:lang w:val="en-US"/>
+        </w:rPr>
+        <w:t xml:space="preserve"> The user can check the registration results of the final step or intermediate steps. </w:t>
+      </w:r>
+      <w:r>
+        <w:rPr>
+          <w:lang w:val="en-US"/>
+        </w:rPr>
+        <w:t xml:space="preserve">The major functions of this UI are based on </w:t>
+      </w:r>
+      <w:hyperlink r:id="rId9" w:history="1">
         <w:r>
           <w:rPr>
             <w:rStyle w:val="a6"/>
             <w:lang w:val="en-US"/>
           </w:rPr>
-          <w:t>-</w:t>
+          <w:t>Elastix</w:t>
         </w:r>
-        <w:r>
-          <w:rPr>
-            <w:rStyle w:val="a6"/>
-            <w:lang w:val="en-US"/>
-          </w:rPr>
-          <w:t>LSM</w:t>
-        </w:r>
-      </w:hyperlink>
-      <w:bookmarkStart w:id="0" w:name="_GoBack"/>
-      <w:bookmarkEnd w:id="0"/>
-      <w:r>
-        <w:rPr>
-          <w:lang w:val="en-US"/>
-        </w:rPr>
-        <w:t>).</w:t>
-      </w:r>
-      <w:r>
-        <w:rPr>
-          <w:lang w:val="en-US"/>
-        </w:rPr>
-        <w:t xml:space="preserve"> The user can check the registration results of the final step or intermediate steps. </w:t>
-      </w:r>
-      <w:r>
-        <w:rPr>
-          <w:lang w:val="en-US"/>
-        </w:rPr>
-        <w:t xml:space="preserve">The major functions of this UI are based on </w:t>
-      </w:r>
-      <w:hyperlink r:id="rId9" w:history="1">
-        <w:proofErr w:type="spellStart"/>
-        <w:r>
-          <w:rPr>
-            <w:rStyle w:val="a6"/>
-            <w:lang w:val="en-US"/>
-          </w:rPr>
-          <w:t>Ela</w:t>
-        </w:r>
-        <w:r>
-          <w:rPr>
-            <w:rStyle w:val="a6"/>
-            <w:lang w:val="en-US"/>
-          </w:rPr>
-          <w:t>s</w:t>
-        </w:r>
-        <w:r>
-          <w:rPr>
-            <w:rStyle w:val="a6"/>
-            <w:lang w:val="en-US"/>
-          </w:rPr>
-          <w:t>tix</w:t>
-        </w:r>
-        <w:proofErr w:type="spellEnd"/>
       </w:hyperlink>
       <w:r>
         <w:rPr>
@@ -448,28 +400,7 @@
             <w:rStyle w:val="a6"/>
             <w:lang w:val="en-US"/>
           </w:rPr>
-          <w:t>SP</w:t>
-        </w:r>
-        <w:r>
-          <w:rPr>
-            <w:rStyle w:val="a6"/>
-            <w:lang w:val="en-US"/>
-          </w:rPr>
-          <w:t>M</w:t>
-        </w:r>
-        <w:r>
-          <w:rPr>
-            <w:rStyle w:val="a6"/>
-            <w:lang w:val="en-US"/>
-          </w:rPr>
-          <w:t>1</w:t>
-        </w:r>
-        <w:r>
-          <w:rPr>
-            <w:rStyle w:val="a6"/>
-            <w:lang w:val="en-US"/>
-          </w:rPr>
-          <w:t>2</w:t>
+          <w:t>SPM12</w:t>
         </w:r>
       </w:hyperlink>
       <w:r>
@@ -1360,67 +1291,35 @@
           <w:rFonts w:ascii="Times New Roman" w:hAnsi="Times New Roman"/>
           <w:lang w:val="en-US"/>
         </w:rPr>
-        <w:t xml:space="preserve"> delineated on DWI/FLAIR/T2, the source image should bare a string “DWI”</w:t>
-      </w:r>
-      <w:proofErr w:type="gramStart"/>
+        <w:t xml:space="preserve"> delineated on DWI/FLAIR/T2, the source image should bare a string “DWI”/“FLARI”/“T2” respectively</w:t>
+      </w:r>
       <w:r>
         <w:rPr>
           <w:rFonts w:ascii="Times New Roman" w:hAnsi="Times New Roman"/>
           <w:lang w:val="en-US"/>
         </w:rPr>
-        <w:t>/“</w:t>
-      </w:r>
-      <w:proofErr w:type="gramEnd"/>
+        <w:t xml:space="preserve"> (i.e. ID of the subject + sequence name, e.g. MR001_DWI.nii)</w:t>
+      </w:r>
       <w:r>
         <w:rPr>
           <w:rFonts w:ascii="Times New Roman" w:hAnsi="Times New Roman"/>
           <w:lang w:val="en-US"/>
         </w:rPr>
-        <w:t>FLARI”/“T2” respectively</w:t>
+        <w:t>. To name the lesion, you should copy the name of the source image</w:t>
       </w:r>
       <w:r>
         <w:rPr>
           <w:rFonts w:ascii="Times New Roman" w:hAnsi="Times New Roman"/>
           <w:lang w:val="en-US"/>
         </w:rPr>
-        <w:t xml:space="preserve"> (i.e. ID of the subject + sequence name, e.g. MR001_DWI.nii)</w:t>
+        <w:t xml:space="preserve"> </w:t>
       </w:r>
       <w:r>
         <w:rPr>
           <w:rFonts w:ascii="Times New Roman" w:hAnsi="Times New Roman"/>
           <w:lang w:val="en-US"/>
         </w:rPr>
-        <w:t>. To name the lesion, you should copy the name of the source image</w:t>
-      </w:r>
-      <w:r>
-        <w:rPr>
-          <w:rFonts w:ascii="Times New Roman" w:hAnsi="Times New Roman"/>
-          <w:lang w:val="en-US"/>
-        </w:rPr>
-        <w:t xml:space="preserve"> </w:t>
-      </w:r>
-      <w:r>
-        <w:rPr>
-          <w:rFonts w:ascii="Times New Roman" w:hAnsi="Times New Roman"/>
-          <w:lang w:val="en-US"/>
-        </w:rPr>
-        <w:t xml:space="preserve">and add </w:t>
-      </w:r>
-      <w:proofErr w:type="gramStart"/>
-      <w:r>
-        <w:rPr>
-          <w:rFonts w:ascii="Times New Roman" w:hAnsi="Times New Roman"/>
-          <w:lang w:val="en-US"/>
-        </w:rPr>
-        <w:t>“.lesion</w:t>
-      </w:r>
-      <w:proofErr w:type="gramEnd"/>
-      <w:r>
-        <w:rPr>
-          <w:rFonts w:ascii="Times New Roman" w:hAnsi="Times New Roman"/>
-          <w:lang w:val="en-US"/>
-        </w:rPr>
-        <w:t>” to it</w:t>
+        <w:t>and add “.lesion” to it</w:t>
       </w:r>
       <w:r>
         <w:rPr>
@@ -3007,13 +2906,7 @@
         <w:rPr>
           <w:lang w:val="en-US"/>
         </w:rPr>
-        <w:t>incomplete</w:t>
-      </w:r>
-      <w:r>
-        <w:rPr>
-          <w:lang w:val="en-US"/>
-        </w:rPr>
-        <w:t xml:space="preserve"> </w:t>
+        <w:t xml:space="preserve">incomplete </w:t>
       </w:r>
       <w:r>
         <w:rPr>
@@ -3284,17 +3177,8 @@
           <w:sz w:val="22"/>
           <w:lang w:val="en-US"/>
         </w:rPr>
-        <w:t xml:space="preserve">dialog of </w:t>
-      </w:r>
-      <w:proofErr w:type="spellStart"/>
-      <w:r>
-        <w:rPr>
-          <w:sz w:val="22"/>
-          <w:lang w:val="en-US"/>
-        </w:rPr>
-        <w:t>elastix</w:t>
-      </w:r>
-      <w:proofErr w:type="spellEnd"/>
+        <w:t>dialog of elastix</w:t>
+      </w:r>
       <w:r>
         <w:rPr>
           <w:sz w:val="22"/>
@@ -4778,6 +4662,168 @@
     </w:tbl>
     <w:p>
       <w:pPr>
+        <w:pStyle w:val="1"/>
+        <w:rPr>
+          <w:lang w:val="en-US"/>
+        </w:rPr>
+      </w:pPr>
+      <w:r>
+        <w:rPr>
+          <w:lang w:val="en-US"/>
+        </w:rPr>
+        <w:t>4. Paths of the registration results</w:t>
+      </w:r>
+    </w:p>
+    <w:p>
+      <w:pPr>
+        <w:rPr>
+          <w:lang w:val="en-US"/>
+        </w:rPr>
+      </w:pPr>
+      <w:r>
+        <w:rPr>
+          <w:noProof/>
+          <w:lang w:val="en-US"/>
+        </w:rPr>
+        <w:drawing>
+          <wp:inline distT="0" distB="0" distL="0" distR="0" wp14:anchorId="0620A4AF" wp14:editId="5CA3BD6B">
+            <wp:extent cx="5760720" cy="2141855"/>
+            <wp:effectExtent l="0" t="0" r="0" b="0"/>
+            <wp:docPr id="2" name="图片 2" descr="图片包含 屏幕截图&#10;&#10;自动生成的说明"/>
+            <wp:cNvGraphicFramePr>
+              <a:graphicFrameLocks xmlns:a="http://schemas.openxmlformats.org/drawingml/2006/main" noChangeAspect="1"/>
+            </wp:cNvGraphicFramePr>
+            <a:graphic xmlns:a="http://schemas.openxmlformats.org/drawingml/2006/main">
+              <a:graphicData uri="http://schemas.openxmlformats.org/drawingml/2006/picture">
+                <pic:pic xmlns:pic="http://schemas.openxmlformats.org/drawingml/2006/picture">
+                  <pic:nvPicPr>
+                    <pic:cNvPr id="2" name="FigX.folder structure.tif"/>
+                    <pic:cNvPicPr/>
+                  </pic:nvPicPr>
+                  <pic:blipFill>
+                    <a:blip r:embed="rId17">
+                      <a:extLst>
+                        <a:ext uri="{28A0092B-C50C-407E-A947-70E740481C1C}">
+                          <a14:useLocalDpi xmlns:a14="http://schemas.microsoft.com/office/drawing/2010/main" val="0"/>
+                        </a:ext>
+                      </a:extLst>
+                    </a:blip>
+                    <a:stretch>
+                      <a:fillRect/>
+                    </a:stretch>
+                  </pic:blipFill>
+                  <pic:spPr>
+                    <a:xfrm>
+                      <a:off x="0" y="0"/>
+                      <a:ext cx="5760720" cy="2141855"/>
+                    </a:xfrm>
+                    <a:prstGeom prst="rect">
+                      <a:avLst/>
+                    </a:prstGeom>
+                  </pic:spPr>
+                </pic:pic>
+              </a:graphicData>
+            </a:graphic>
+          </wp:inline>
+        </w:drawing>
+      </w:r>
+    </w:p>
+    <w:p>
+      <w:pPr>
+        <w:rPr>
+          <w:sz w:val="22"/>
+          <w:lang w:val="en-US"/>
+        </w:rPr>
+      </w:pPr>
+      <w:r>
+        <w:rPr>
+          <w:b/>
+          <w:sz w:val="22"/>
+          <w:lang w:val="en-US"/>
+        </w:rPr>
+        <w:t xml:space="preserve">Figure </w:t>
+      </w:r>
+      <w:r>
+        <w:rPr>
+          <w:b/>
+          <w:sz w:val="22"/>
+          <w:lang w:val="en-US"/>
+        </w:rPr>
+        <w:t>4</w:t>
+      </w:r>
+      <w:r>
+        <w:rPr>
+          <w:b/>
+          <w:sz w:val="22"/>
+          <w:lang w:val="en-US"/>
+        </w:rPr>
+        <w:t>.</w:t>
+      </w:r>
+      <w:r>
+        <w:rPr>
+          <w:sz w:val="22"/>
+          <w:lang w:val="en-US"/>
+        </w:rPr>
+        <w:t xml:space="preserve"> Typical folder structure during image processing for lesion-symptom mapping. The first subfolder for subject ID002 contain three native scans in </w:t>
+      </w:r>
+      <w:proofErr w:type="spellStart"/>
+      <w:r>
+        <w:rPr>
+          <w:sz w:val="22"/>
+          <w:lang w:val="en-US"/>
+        </w:rPr>
+        <w:t>nifti</w:t>
+      </w:r>
+      <w:proofErr w:type="spellEnd"/>
+      <w:r>
+        <w:rPr>
+          <w:sz w:val="22"/>
+          <w:lang w:val="en-US"/>
+        </w:rPr>
+        <w:t xml:space="preserve"> format (FLAIR, T1 and T2, in red box) and the segmentation of the FLAIR sequence (in blue box). The three subfolders are created during the registration process by RegLSM. The subfolder </w:t>
+      </w:r>
+      <w:proofErr w:type="spellStart"/>
+      <w:r>
+        <w:rPr>
+          <w:sz w:val="22"/>
+          <w:lang w:val="en-US"/>
+        </w:rPr>
+        <w:t>to_MNI</w:t>
+      </w:r>
+      <w:proofErr w:type="spellEnd"/>
+      <w:r>
+        <w:rPr>
+          <w:sz w:val="22"/>
+          <w:lang w:val="en-US"/>
+        </w:rPr>
+        <w:t xml:space="preserve"> contains the registered segmented scan (in this case the FLAIR, in green box). The subsequent subfolder contains the registered lesion map in standard space (purple box). Of note, RegLSM will be made BIDS</w:t>
+      </w:r>
+      <w:r>
+        <w:rPr>
+          <w:sz w:val="22"/>
+          <w:lang w:val="en-US"/>
+        </w:rPr>
+        <w:t>-</w:t>
+      </w:r>
+      <w:r>
+        <w:rPr>
+          <w:sz w:val="22"/>
+          <w:lang w:val="en-US"/>
+        </w:rPr>
+        <w:t>compatible in the upcoming update.</w:t>
+      </w:r>
+      <w:bookmarkStart w:id="0" w:name="_GoBack"/>
+      <w:bookmarkEnd w:id="0"/>
+    </w:p>
+    <w:p>
+      <w:pPr>
+        <w:rPr>
+          <w:lang w:val="en-US"/>
+        </w:rPr>
+      </w:pPr>
+    </w:p>
+    <w:p>
+      <w:pPr>
         <w:rPr>
           <w:lang w:val="en-US"/>
         </w:rPr>
@@ -5527,6 +5573,7 @@
     <w:lsdException w:name="HTML Sample" w:semiHidden="1" w:unhideWhenUsed="1"/>
     <w:lsdException w:name="HTML Typewriter" w:semiHidden="1" w:unhideWhenUsed="1"/>
     <w:lsdException w:name="HTML Variable" w:semiHidden="1" w:unhideWhenUsed="1"/>
+    <w:lsdException w:name="Normal Table" w:semiHidden="1" w:unhideWhenUsed="1"/>
     <w:lsdException w:name="annotation subject" w:semiHidden="1" w:unhideWhenUsed="1"/>
     <w:lsdException w:name="No List" w:semiHidden="1" w:unhideWhenUsed="1"/>
     <w:lsdException w:name="Outline List 1" w:semiHidden="1" w:unhideWhenUsed="1"/>
@@ -5573,8 +5620,10 @@
     <w:lsdException w:name="Table Subtle 2" w:semiHidden="1" w:unhideWhenUsed="1"/>
     <w:lsdException w:name="Table Web 1" w:semiHidden="1" w:unhideWhenUsed="1"/>
     <w:lsdException w:name="Table Web 2" w:semiHidden="1" w:unhideWhenUsed="1"/>
+    <w:lsdException w:name="Table Web 3" w:semiHidden="1" w:unhideWhenUsed="1"/>
     <w:lsdException w:name="Balloon Text" w:semiHidden="1" w:unhideWhenUsed="1"/>
     <w:lsdException w:name="Table Grid" w:uiPriority="39"/>
+    <w:lsdException w:name="Table Theme" w:semiHidden="1" w:unhideWhenUsed="1"/>
     <w:lsdException w:name="Placeholder Text" w:semiHidden="1"/>
     <w:lsdException w:name="No Spacing" w:uiPriority="1" w:qFormat="1"/>
     <w:lsdException w:name="Light Shading" w:uiPriority="60"/>

</xml_diff>